<commit_message>
Removed add appointment form from Code Skeleton
Removed Add appointment form from the code skeleton because that is no longer in the application.
</commit_message>
<xml_diff>
--- a/Code Skeleton/CST 226 CLC Project Doctors Office Program Documentation.docx
+++ b/Code Skeleton/CST 226 CLC Project Doctors Office Program Documentation.docx
@@ -677,6 +677,7 @@
         <w:rPr>
           <w:rFonts w:ascii="Times New Roman" w:hAnsi="Times New Roman" w:cs="Times New Roman"/>
         </w:rPr>
+        <w:lastRenderedPageBreak/>
         <w:t>UserControl1</w:t>
       </w:r>
     </w:p>
@@ -801,813 +802,771 @@
     </w:p>
     <w:p>
       <w:pPr>
-        <w:rPr>
-          <w:rFonts w:ascii="Times New Roman" w:hAnsi="Times New Roman" w:cs="Times New Roman"/>
-        </w:rPr>
-      </w:pPr>
-    </w:p>
-    <w:p>
-      <w:pPr>
         <w:pStyle w:val="Heading1"/>
-        <w:rPr>
-          <w:rFonts w:ascii="Times New Roman" w:hAnsi="Times New Roman" w:cs="Times New Roman"/>
-        </w:rPr>
-      </w:pPr>
-      <w:proofErr w:type="spellStart"/>
-      <w:r>
-        <w:rPr>
-          <w:rFonts w:ascii="Times New Roman" w:hAnsi="Times New Roman" w:cs="Times New Roman"/>
-        </w:rPr>
-        <w:t>AddAppointment</w:t>
-      </w:r>
-      <w:proofErr w:type="spellEnd"/>
-      <w:r>
-        <w:rPr>
-          <w:rFonts w:ascii="Times New Roman" w:hAnsi="Times New Roman" w:cs="Times New Roman"/>
-        </w:rPr>
-        <w:t xml:space="preserve"> Form</w:t>
-      </w:r>
-    </w:p>
-    <w:p>
-      <w:pPr>
-        <w:rPr>
-          <w:rFonts w:ascii="Times New Roman" w:hAnsi="Times New Roman" w:cs="Times New Roman"/>
-        </w:rPr>
-      </w:pPr>
-      <w:r>
-        <w:rPr>
-          <w:rFonts w:ascii="Times New Roman" w:hAnsi="Times New Roman" w:cs="Times New Roman"/>
-        </w:rPr>
-        <w:t>This form is used to create appointments for patients.</w:t>
-      </w:r>
-    </w:p>
-    <w:p>
-      <w:pPr>
-        <w:pStyle w:val="Heading1"/>
-      </w:pPr>
-      <w:r>
-        <w:rPr>
-          <w:rFonts w:ascii="Times New Roman" w:hAnsi="Times New Roman" w:cs="Times New Roman"/>
-        </w:rPr>
-        <w:t>Reports Form</w:t>
-      </w:r>
-      <w:r>
-        <w:tab/>
-      </w:r>
-      <w:r>
-        <w:tab/>
-      </w:r>
-      <w:r>
-        <w:tab/>
-      </w:r>
-      <w:r>
-        <w:tab/>
-      </w:r>
-      <w:r>
-        <w:tab/>
-      </w:r>
-      <w:r>
-        <w:tab/>
-      </w:r>
-      <w:r>
-        <w:tab/>
-      </w:r>
-      <w:r>
-        <w:tab/>
-      </w:r>
-      <w:r>
-        <w:tab/>
-      </w:r>
-      <w:r>
-        <w:tab/>
-      </w:r>
-      <w:r>
-        <w:tab/>
-      </w:r>
-    </w:p>
-    <w:p>
-      <w:r>
-        <w:t xml:space="preserve">Void </w:t>
-      </w:r>
-      <w:proofErr w:type="spellStart"/>
-      <w:r>
-        <w:t>Button_Run_</w:t>
-      </w:r>
-      <w:proofErr w:type="gramStart"/>
-      <w:r>
-        <w:t>Click</w:t>
-      </w:r>
-      <w:proofErr w:type="spellEnd"/>
-      <w:r>
-        <w:t>(</w:t>
-      </w:r>
-      <w:proofErr w:type="gramEnd"/>
-      <w:r>
-        <w:t>)</w:t>
-      </w:r>
-    </w:p>
-    <w:p>
-      <w:r>
-        <w:tab/>
-        <w:t>Calls several other methods:</w:t>
-      </w:r>
-    </w:p>
-    <w:p>
-      <w:r>
-        <w:tab/>
-      </w:r>
-      <w:proofErr w:type="spellStart"/>
-      <w:proofErr w:type="gramStart"/>
-      <w:r>
-        <w:t>GetPatientReport</w:t>
-      </w:r>
-      <w:proofErr w:type="spellEnd"/>
-      <w:r>
-        <w:t>(</w:t>
-      </w:r>
-      <w:proofErr w:type="gramEnd"/>
-      <w:r>
-        <w:t>);</w:t>
-      </w:r>
-    </w:p>
-    <w:p>
-      <w:r>
-        <w:tab/>
-      </w:r>
-      <w:proofErr w:type="spellStart"/>
-      <w:proofErr w:type="gramStart"/>
-      <w:r>
-        <w:t>GetPatientID</w:t>
-      </w:r>
-      <w:proofErr w:type="spellEnd"/>
-      <w:r>
-        <w:t>(</w:t>
-      </w:r>
-      <w:proofErr w:type="gramEnd"/>
-      <w:r>
-        <w:t>);</w:t>
-      </w:r>
-    </w:p>
-    <w:p>
-      <w:r>
-        <w:tab/>
-      </w:r>
-      <w:proofErr w:type="spellStart"/>
-      <w:proofErr w:type="gramStart"/>
-      <w:r>
-        <w:t>GetPatientXRays</w:t>
-      </w:r>
-      <w:proofErr w:type="spellEnd"/>
-      <w:r>
-        <w:t>(</w:t>
-      </w:r>
-      <w:proofErr w:type="gramEnd"/>
-      <w:r>
-        <w:t>);</w:t>
-      </w:r>
-    </w:p>
-    <w:p>
-      <w:r>
-        <w:t xml:space="preserve">Void </w:t>
-      </w:r>
-      <w:proofErr w:type="spellStart"/>
-      <w:r>
-        <w:t>Main_</w:t>
-      </w:r>
-      <w:proofErr w:type="gramStart"/>
-      <w:r>
-        <w:t>Click</w:t>
-      </w:r>
-      <w:proofErr w:type="spellEnd"/>
-      <w:r>
-        <w:t>(</w:t>
-      </w:r>
-      <w:proofErr w:type="gramEnd"/>
-      <w:r>
-        <w:t>)</w:t>
-      </w:r>
-    </w:p>
-    <w:p>
-      <w:r>
-        <w:tab/>
-        <w:t>Opens a new UserControl1 form</w:t>
-      </w:r>
-    </w:p>
-    <w:p>
-      <w:r>
-        <w:t xml:space="preserve">Public </w:t>
-      </w:r>
-      <w:proofErr w:type="gramStart"/>
-      <w:r>
-        <w:t>Reports(</w:t>
-      </w:r>
-      <w:proofErr w:type="gramEnd"/>
-      <w:r>
-        <w:t>)</w:t>
-      </w:r>
-    </w:p>
-    <w:p>
-      <w:r>
-        <w:tab/>
-        <w:t>Assigns the connection string value</w:t>
-      </w:r>
-    </w:p>
-    <w:p>
-      <w:r>
-        <w:t xml:space="preserve">Void </w:t>
-      </w:r>
-      <w:proofErr w:type="spellStart"/>
-      <w:r>
-        <w:t>btnCreateXray_</w:t>
-      </w:r>
-      <w:proofErr w:type="gramStart"/>
-      <w:r>
-        <w:t>Click</w:t>
-      </w:r>
-      <w:proofErr w:type="spellEnd"/>
-      <w:r>
-        <w:t>(</w:t>
-      </w:r>
-      <w:proofErr w:type="gramEnd"/>
-      <w:r>
-        <w:t>)</w:t>
-      </w:r>
-    </w:p>
-    <w:p>
-      <w:r>
-        <w:tab/>
-        <w:t xml:space="preserve">Calls the Patient </w:t>
-      </w:r>
-      <w:proofErr w:type="spellStart"/>
-      <w:r>
-        <w:t>Xray</w:t>
-      </w:r>
-      <w:proofErr w:type="spellEnd"/>
-      <w:r>
-        <w:t xml:space="preserve"> form if the Patient Number is not null or displays an error </w:t>
-      </w:r>
-    </w:p>
-    <w:p>
-      <w:r>
-        <w:t xml:space="preserve">Void </w:t>
-      </w:r>
-      <w:proofErr w:type="spellStart"/>
-      <w:proofErr w:type="gramStart"/>
-      <w:r>
-        <w:t>GetPatientID</w:t>
-      </w:r>
-      <w:proofErr w:type="spellEnd"/>
-      <w:r>
-        <w:t>(</w:t>
-      </w:r>
-      <w:proofErr w:type="gramEnd"/>
-      <w:r>
-        <w:t>)</w:t>
-      </w:r>
-    </w:p>
-    <w:p>
-      <w:r>
-        <w:tab/>
-        <w:t xml:space="preserve">Pulls </w:t>
-      </w:r>
-      <w:proofErr w:type="spellStart"/>
-      <w:r>
-        <w:t>PatientNumber</w:t>
-      </w:r>
-      <w:proofErr w:type="spellEnd"/>
-      <w:r>
-        <w:t xml:space="preserve"> from the </w:t>
-      </w:r>
-      <w:proofErr w:type="spellStart"/>
-      <w:r>
-        <w:t>OutPatients</w:t>
-      </w:r>
-      <w:proofErr w:type="spellEnd"/>
-      <w:r>
-        <w:t xml:space="preserve"> Table</w:t>
-      </w:r>
-    </w:p>
-    <w:p>
-      <w:r>
-        <w:t xml:space="preserve">Void </w:t>
-      </w:r>
-      <w:proofErr w:type="spellStart"/>
-      <w:proofErr w:type="gramStart"/>
-      <w:r>
-        <w:t>GetPaidReport</w:t>
-      </w:r>
-      <w:proofErr w:type="spellEnd"/>
-      <w:r>
-        <w:t>(</w:t>
-      </w:r>
-      <w:proofErr w:type="gramEnd"/>
-      <w:r>
-        <w:t>)</w:t>
-      </w:r>
-    </w:p>
-    <w:p>
-      <w:r>
-        <w:tab/>
-        <w:t xml:space="preserve">Grabs all fields from the </w:t>
-      </w:r>
-      <w:proofErr w:type="spellStart"/>
-      <w:r>
-        <w:t>TestResults</w:t>
-      </w:r>
-      <w:proofErr w:type="spellEnd"/>
-      <w:r>
-        <w:t xml:space="preserve"> table</w:t>
-      </w:r>
-    </w:p>
-    <w:p>
-      <w:r>
-        <w:t xml:space="preserve">Void </w:t>
-      </w:r>
-      <w:proofErr w:type="spellStart"/>
-      <w:proofErr w:type="gramStart"/>
-      <w:r>
-        <w:t>GetPatientXrays</w:t>
-      </w:r>
-      <w:proofErr w:type="spellEnd"/>
-      <w:r>
-        <w:t>(</w:t>
-      </w:r>
-      <w:proofErr w:type="gramEnd"/>
-      <w:r>
-        <w:t>)</w:t>
-      </w:r>
-    </w:p>
-    <w:p>
-      <w:r>
-        <w:tab/>
-        <w:t xml:space="preserve">Pulls the </w:t>
-      </w:r>
-      <w:proofErr w:type="spellStart"/>
-      <w:r>
-        <w:t>XRay_ID</w:t>
-      </w:r>
-      <w:proofErr w:type="spellEnd"/>
-      <w:r>
-        <w:t xml:space="preserve"> and </w:t>
-      </w:r>
-      <w:proofErr w:type="spellStart"/>
-      <w:r>
-        <w:t>Xray_Title</w:t>
-      </w:r>
-      <w:proofErr w:type="spellEnd"/>
-      <w:r>
-        <w:t xml:space="preserve"> from </w:t>
-      </w:r>
-      <w:proofErr w:type="spellStart"/>
-      <w:r>
-        <w:t>Patient_Xrays</w:t>
-      </w:r>
-      <w:proofErr w:type="spellEnd"/>
-      <w:r>
-        <w:t xml:space="preserve"> to assign the </w:t>
-      </w:r>
-      <w:proofErr w:type="spellStart"/>
-      <w:r>
-        <w:t>cboXrayImages</w:t>
-      </w:r>
-      <w:proofErr w:type="spellEnd"/>
-      <w:r>
-        <w:t xml:space="preserve"> </w:t>
-      </w:r>
-      <w:proofErr w:type="spellStart"/>
-      <w:r>
-        <w:t>combobox</w:t>
-      </w:r>
-      <w:proofErr w:type="spellEnd"/>
-    </w:p>
-    <w:p>
-      <w:r>
-        <w:t xml:space="preserve">Void </w:t>
-      </w:r>
-      <w:proofErr w:type="spellStart"/>
-      <w:proofErr w:type="gramStart"/>
-      <w:r>
-        <w:t>btnOpenXray</w:t>
-      </w:r>
-      <w:proofErr w:type="spellEnd"/>
-      <w:r>
-        <w:t>(</w:t>
-      </w:r>
-      <w:proofErr w:type="gramEnd"/>
-      <w:r>
-        <w:t>)</w:t>
-      </w:r>
-    </w:p>
-    <w:p>
-      <w:r>
-        <w:tab/>
-      </w:r>
-      <w:r>
-        <w:t xml:space="preserve">Opens a new instance of </w:t>
-      </w:r>
-      <w:proofErr w:type="spellStart"/>
-      <w:r>
-        <w:t>Patient_Xray</w:t>
-      </w:r>
-      <w:proofErr w:type="spellEnd"/>
-      <w:r>
-        <w:t xml:space="preserve"> only if the user selects an existing X-Ray for the patient from the </w:t>
-      </w:r>
-      <w:proofErr w:type="spellStart"/>
-      <w:r>
-        <w:t>combobox</w:t>
-      </w:r>
-      <w:proofErr w:type="spellEnd"/>
-      <w:r>
-        <w:t xml:space="preserve">. Displays an error if the selected index of the </w:t>
-      </w:r>
-      <w:proofErr w:type="spellStart"/>
-      <w:r>
-        <w:t>combobox</w:t>
-      </w:r>
-      <w:proofErr w:type="spellEnd"/>
-      <w:r>
-        <w:t xml:space="preserve"> is -1</w:t>
-      </w:r>
-    </w:p>
-    <w:p>
-      <w:pPr>
-        <w:pStyle w:val="Heading1"/>
-        <w:rPr>
-          <w:rFonts w:ascii="Times New Roman" w:hAnsi="Times New Roman" w:cs="Times New Roman"/>
-        </w:rPr>
-      </w:pPr>
-      <w:proofErr w:type="spellStart"/>
-      <w:r>
-        <w:rPr>
-          <w:rFonts w:ascii="Times New Roman" w:hAnsi="Times New Roman" w:cs="Times New Roman"/>
-        </w:rPr>
-        <w:t>Patient_Xray</w:t>
-      </w:r>
-      <w:proofErr w:type="spellEnd"/>
-      <w:r>
-        <w:rPr>
-          <w:rFonts w:ascii="Times New Roman" w:hAnsi="Times New Roman" w:cs="Times New Roman"/>
-        </w:rPr>
-        <w:t xml:space="preserve"> Form</w:t>
-      </w:r>
-    </w:p>
-    <w:p>
-      <w:r>
-        <w:t xml:space="preserve">Public </w:t>
-      </w:r>
-      <w:proofErr w:type="spellStart"/>
-      <w:r>
-        <w:t>Patient_Xray</w:t>
-      </w:r>
-      <w:proofErr w:type="spellEnd"/>
-      <w:r>
-        <w:t xml:space="preserve"> (String)</w:t>
-      </w:r>
-    </w:p>
-    <w:p>
-      <w:r>
-        <w:t xml:space="preserve">This method is called if this is a new </w:t>
-      </w:r>
-      <w:proofErr w:type="spellStart"/>
-      <w:r>
-        <w:t>Xray</w:t>
-      </w:r>
-      <w:proofErr w:type="spellEnd"/>
-      <w:r>
-        <w:t>. Only pulls Patient Number from Reports form.</w:t>
-      </w:r>
-    </w:p>
-    <w:p>
-      <w:r>
-        <w:t xml:space="preserve">Public </w:t>
-      </w:r>
-      <w:proofErr w:type="spellStart"/>
-      <w:r>
-        <w:t>Patient_Xray</w:t>
-      </w:r>
-      <w:proofErr w:type="spellEnd"/>
-      <w:r>
-        <w:t xml:space="preserve"> (String, String)</w:t>
-      </w:r>
-    </w:p>
-    <w:p>
-      <w:r>
-        <w:t xml:space="preserve">This method is called if this is an existing </w:t>
-      </w:r>
-      <w:proofErr w:type="spellStart"/>
-      <w:r>
-        <w:t>Xray</w:t>
-      </w:r>
-      <w:proofErr w:type="spellEnd"/>
-      <w:r>
-        <w:t xml:space="preserve">. Pulls Patient Number and </w:t>
-      </w:r>
-      <w:proofErr w:type="spellStart"/>
-      <w:r>
-        <w:t>Xray_ID</w:t>
-      </w:r>
-      <w:proofErr w:type="spellEnd"/>
-      <w:r>
-        <w:t xml:space="preserve"> from Reports form.</w:t>
-      </w:r>
-    </w:p>
-    <w:p>
-      <w:r>
-        <w:t xml:space="preserve">Void </w:t>
-      </w:r>
-      <w:proofErr w:type="spellStart"/>
-      <w:r>
-        <w:t>btnBrowse_</w:t>
-      </w:r>
-      <w:proofErr w:type="gramStart"/>
-      <w:r>
-        <w:t>Click</w:t>
-      </w:r>
-      <w:proofErr w:type="spellEnd"/>
-      <w:r>
-        <w:t>(</w:t>
-      </w:r>
-      <w:proofErr w:type="gramEnd"/>
-      <w:r>
-        <w:t>)</w:t>
-      </w:r>
-    </w:p>
-    <w:p>
-      <w:r>
-        <w:t xml:space="preserve">This method opens a file explorer so that you can search for an image and assigns it to the </w:t>
-      </w:r>
-      <w:proofErr w:type="spellStart"/>
-      <w:r>
-        <w:t>txtXrayImageLoc</w:t>
-      </w:r>
-      <w:proofErr w:type="spellEnd"/>
-      <w:r>
-        <w:t xml:space="preserve"> textbox</w:t>
-      </w:r>
-    </w:p>
-    <w:p>
-      <w:r>
-        <w:t xml:space="preserve">Void </w:t>
-      </w:r>
-      <w:proofErr w:type="spellStart"/>
-      <w:r>
-        <w:t>Patient_Xray_</w:t>
-      </w:r>
-      <w:proofErr w:type="gramStart"/>
-      <w:r>
-        <w:t>Load</w:t>
-      </w:r>
-      <w:proofErr w:type="spellEnd"/>
-      <w:r>
-        <w:t>(</w:t>
-      </w:r>
-      <w:proofErr w:type="gramEnd"/>
-      <w:r>
-        <w:t>)</w:t>
-      </w:r>
-    </w:p>
-    <w:p>
-      <w:r>
-        <w:t xml:space="preserve">This method loads the </w:t>
-      </w:r>
-      <w:proofErr w:type="spellStart"/>
-      <w:r>
-        <w:t>XRayTypes</w:t>
-      </w:r>
-      <w:proofErr w:type="spellEnd"/>
-      <w:r>
-        <w:t xml:space="preserve"> </w:t>
-      </w:r>
-      <w:proofErr w:type="spellStart"/>
-      <w:r>
-        <w:t>combobox</w:t>
-      </w:r>
-      <w:proofErr w:type="spellEnd"/>
-      <w:r>
-        <w:t xml:space="preserve"> with all the fields in the DB and pre selects the index based on the </w:t>
-      </w:r>
-      <w:proofErr w:type="spellStart"/>
-      <w:r>
-        <w:t>Xray</w:t>
-      </w:r>
-      <w:proofErr w:type="spellEnd"/>
-      <w:r>
-        <w:t xml:space="preserve"> record passed to the form</w:t>
-      </w:r>
-    </w:p>
-    <w:p>
-      <w:r>
-        <w:t xml:space="preserve">Void </w:t>
-      </w:r>
-      <w:proofErr w:type="spellStart"/>
-      <w:proofErr w:type="gramStart"/>
-      <w:r>
-        <w:t>btnBack</w:t>
-      </w:r>
-      <w:proofErr w:type="spellEnd"/>
-      <w:r>
-        <w:t>(</w:t>
-      </w:r>
-      <w:proofErr w:type="gramEnd"/>
-      <w:r>
-        <w:t>)</w:t>
-      </w:r>
-    </w:p>
-    <w:p>
-      <w:r>
-        <w:t xml:space="preserve">This method hides the </w:t>
-      </w:r>
-      <w:proofErr w:type="spellStart"/>
-      <w:r>
-        <w:t>Patient_Xray</w:t>
-      </w:r>
-      <w:proofErr w:type="spellEnd"/>
-      <w:r>
-        <w:t xml:space="preserve"> form and shows the reports form</w:t>
-      </w:r>
-    </w:p>
-    <w:p>
-      <w:r>
-        <w:t xml:space="preserve">Void </w:t>
-      </w:r>
-      <w:proofErr w:type="spellStart"/>
-      <w:r>
-        <w:t>btnSave_</w:t>
-      </w:r>
-      <w:proofErr w:type="gramStart"/>
-      <w:r>
-        <w:t>Click</w:t>
-      </w:r>
-      <w:proofErr w:type="spellEnd"/>
-      <w:r>
-        <w:t>(</w:t>
-      </w:r>
-      <w:proofErr w:type="gramEnd"/>
-      <w:r>
-        <w:t>)</w:t>
-      </w:r>
-    </w:p>
-    <w:p>
-      <w:r>
-        <w:t xml:space="preserve">This method either saves or updates an </w:t>
-      </w:r>
-      <w:proofErr w:type="spellStart"/>
-      <w:r>
-        <w:t>Xray</w:t>
-      </w:r>
-      <w:proofErr w:type="spellEnd"/>
-      <w:r>
-        <w:t xml:space="preserve"> record and checks to ensure that all fields have data prior to saving the record</w:t>
-      </w:r>
-    </w:p>
-    <w:p>
-      <w:r>
-        <w:t xml:space="preserve">Void </w:t>
-      </w:r>
-      <w:proofErr w:type="spellStart"/>
-      <w:proofErr w:type="gramStart"/>
-      <w:r>
-        <w:t>GetPatientXray</w:t>
-      </w:r>
-      <w:proofErr w:type="spellEnd"/>
-      <w:r>
-        <w:t>(</w:t>
-      </w:r>
-      <w:proofErr w:type="gramEnd"/>
-      <w:r>
-        <w:t>String, String)</w:t>
-      </w:r>
-    </w:p>
-    <w:p>
-      <w:r>
-        <w:t xml:space="preserve">This method pulls an existing </w:t>
-      </w:r>
-      <w:proofErr w:type="spellStart"/>
-      <w:r>
-        <w:t>patient_Xrays</w:t>
-      </w:r>
-      <w:proofErr w:type="spellEnd"/>
-      <w:r>
-        <w:t xml:space="preserve"> record and displays it in the form</w:t>
-      </w:r>
-    </w:p>
-    <w:p>
-      <w:r>
-        <w:t xml:space="preserve">Void </w:t>
-      </w:r>
-      <w:proofErr w:type="spellStart"/>
-      <w:r>
-        <w:t>CreateNewPatientXray</w:t>
-      </w:r>
-      <w:proofErr w:type="spellEnd"/>
-      <w:r>
-        <w:t>(String)</w:t>
-      </w:r>
-    </w:p>
-    <w:p>
-      <w:r>
-        <w:lastRenderedPageBreak/>
-        <w:t xml:space="preserve">This method creates a new record in the </w:t>
-      </w:r>
-      <w:proofErr w:type="spellStart"/>
-      <w:r>
-        <w:t>Patient_Xrays</w:t>
-      </w:r>
-      <w:proofErr w:type="spellEnd"/>
-      <w:r>
-        <w:t xml:space="preserve"> table and returns the new ID for the table and assigns it to the </w:t>
-      </w:r>
-      <w:proofErr w:type="spellStart"/>
-      <w:r>
-        <w:t>lblXrayID</w:t>
-      </w:r>
-      <w:proofErr w:type="spellEnd"/>
-      <w:r>
-        <w:t xml:space="preserve"> field</w:t>
-      </w:r>
-    </w:p>
-    <w:p>
-      <w:r>
-        <w:t xml:space="preserve">Void </w:t>
-      </w:r>
-      <w:proofErr w:type="spellStart"/>
-      <w:proofErr w:type="gramStart"/>
-      <w:r>
-        <w:t>UpdatePatientXray</w:t>
-      </w:r>
-      <w:proofErr w:type="spellEnd"/>
-      <w:r>
-        <w:t>(</w:t>
-      </w:r>
-      <w:proofErr w:type="gramEnd"/>
-      <w:r>
-        <w:t>)</w:t>
-      </w:r>
-    </w:p>
-    <w:p>
-      <w:r>
-        <w:t xml:space="preserve">This method updates an existing </w:t>
-      </w:r>
-      <w:proofErr w:type="spellStart"/>
-      <w:r>
-        <w:t>Patient_Xrays</w:t>
-      </w:r>
-      <w:proofErr w:type="spellEnd"/>
-      <w:r>
-        <w:t xml:space="preserve"> record</w:t>
-      </w:r>
-    </w:p>
-    <w:p>
-      <w:r>
-        <w:t xml:space="preserve">Void </w:t>
-      </w:r>
-      <w:proofErr w:type="spellStart"/>
-      <w:r>
-        <w:t>btnNew_</w:t>
-      </w:r>
-      <w:proofErr w:type="gramStart"/>
-      <w:r>
-        <w:t>Click</w:t>
-      </w:r>
-      <w:proofErr w:type="spellEnd"/>
-      <w:r>
-        <w:t>(</w:t>
-      </w:r>
-      <w:proofErr w:type="gramEnd"/>
-      <w:r>
-        <w:t>)</w:t>
-      </w:r>
-    </w:p>
-    <w:p>
-      <w:r>
-        <w:t>This method sets all of the fields on the form to empty so that a new record can be created for the patient</w:t>
-      </w:r>
-    </w:p>
-    <w:p>
-      <w:r>
-        <w:t xml:space="preserve">Boolean </w:t>
-      </w:r>
-      <w:proofErr w:type="spellStart"/>
-      <w:proofErr w:type="gramStart"/>
-      <w:r>
-        <w:t>isEmpty</w:t>
-      </w:r>
-      <w:proofErr w:type="spellEnd"/>
-      <w:r>
-        <w:t>(</w:t>
-      </w:r>
-      <w:proofErr w:type="gramEnd"/>
-      <w:r>
-        <w:t>)</w:t>
-      </w:r>
-    </w:p>
-    <w:p>
-      <w:r>
-        <w:t>Checks all fields to see if they are empty and returns either true (is empty) or false (is not empty)</w:t>
-      </w:r>
+      </w:pPr>
       <w:bookmarkStart w:id="0" w:name="_GoBack"/>
       <w:bookmarkEnd w:id="0"/>
+      <w:r>
+        <w:rPr>
+          <w:rFonts w:ascii="Times New Roman" w:hAnsi="Times New Roman" w:cs="Times New Roman"/>
+        </w:rPr>
+        <w:t>Reports Form</w:t>
+      </w:r>
+      <w:r>
+        <w:tab/>
+      </w:r>
+      <w:r>
+        <w:tab/>
+      </w:r>
+      <w:r>
+        <w:tab/>
+      </w:r>
+      <w:r>
+        <w:tab/>
+      </w:r>
+      <w:r>
+        <w:tab/>
+      </w:r>
+      <w:r>
+        <w:tab/>
+      </w:r>
+      <w:r>
+        <w:tab/>
+      </w:r>
+      <w:r>
+        <w:tab/>
+      </w:r>
+      <w:r>
+        <w:tab/>
+      </w:r>
+      <w:r>
+        <w:tab/>
+      </w:r>
+      <w:r>
+        <w:tab/>
+      </w:r>
+    </w:p>
+    <w:p>
+      <w:r>
+        <w:t xml:space="preserve">Void </w:t>
+      </w:r>
+      <w:proofErr w:type="spellStart"/>
+      <w:r>
+        <w:t>Button_Run_</w:t>
+      </w:r>
+      <w:proofErr w:type="gramStart"/>
+      <w:r>
+        <w:t>Click</w:t>
+      </w:r>
+      <w:proofErr w:type="spellEnd"/>
+      <w:r>
+        <w:t>(</w:t>
+      </w:r>
+      <w:proofErr w:type="gramEnd"/>
+      <w:r>
+        <w:t>)</w:t>
+      </w:r>
+    </w:p>
+    <w:p>
+      <w:r>
+        <w:tab/>
+        <w:t>Calls several other methods:</w:t>
+      </w:r>
+    </w:p>
+    <w:p>
+      <w:r>
+        <w:tab/>
+      </w:r>
+      <w:proofErr w:type="spellStart"/>
+      <w:proofErr w:type="gramStart"/>
+      <w:r>
+        <w:t>GetPatientReport</w:t>
+      </w:r>
+      <w:proofErr w:type="spellEnd"/>
+      <w:r>
+        <w:t>(</w:t>
+      </w:r>
+      <w:proofErr w:type="gramEnd"/>
+      <w:r>
+        <w:t>);</w:t>
+      </w:r>
+    </w:p>
+    <w:p>
+      <w:r>
+        <w:tab/>
+      </w:r>
+      <w:proofErr w:type="spellStart"/>
+      <w:proofErr w:type="gramStart"/>
+      <w:r>
+        <w:t>GetPatientID</w:t>
+      </w:r>
+      <w:proofErr w:type="spellEnd"/>
+      <w:r>
+        <w:t>(</w:t>
+      </w:r>
+      <w:proofErr w:type="gramEnd"/>
+      <w:r>
+        <w:t>);</w:t>
+      </w:r>
+    </w:p>
+    <w:p>
+      <w:r>
+        <w:tab/>
+      </w:r>
+      <w:proofErr w:type="spellStart"/>
+      <w:proofErr w:type="gramStart"/>
+      <w:r>
+        <w:t>GetPatientXRays</w:t>
+      </w:r>
+      <w:proofErr w:type="spellEnd"/>
+      <w:r>
+        <w:t>(</w:t>
+      </w:r>
+      <w:proofErr w:type="gramEnd"/>
+      <w:r>
+        <w:t>);</w:t>
+      </w:r>
+    </w:p>
+    <w:p>
+      <w:r>
+        <w:t xml:space="preserve">Void </w:t>
+      </w:r>
+      <w:proofErr w:type="spellStart"/>
+      <w:r>
+        <w:t>Main_</w:t>
+      </w:r>
+      <w:proofErr w:type="gramStart"/>
+      <w:r>
+        <w:t>Click</w:t>
+      </w:r>
+      <w:proofErr w:type="spellEnd"/>
+      <w:r>
+        <w:t>(</w:t>
+      </w:r>
+      <w:proofErr w:type="gramEnd"/>
+      <w:r>
+        <w:t>)</w:t>
+      </w:r>
+    </w:p>
+    <w:p>
+      <w:r>
+        <w:tab/>
+        <w:t>Opens a new UserControl1 form</w:t>
+      </w:r>
+    </w:p>
+    <w:p>
+      <w:r>
+        <w:t xml:space="preserve">Public </w:t>
+      </w:r>
+      <w:proofErr w:type="gramStart"/>
+      <w:r>
+        <w:t>Reports(</w:t>
+      </w:r>
+      <w:proofErr w:type="gramEnd"/>
+      <w:r>
+        <w:t>)</w:t>
+      </w:r>
+    </w:p>
+    <w:p>
+      <w:r>
+        <w:tab/>
+        <w:t>Assigns the connection string value</w:t>
+      </w:r>
+    </w:p>
+    <w:p>
+      <w:r>
+        <w:t xml:space="preserve">Void </w:t>
+      </w:r>
+      <w:proofErr w:type="spellStart"/>
+      <w:r>
+        <w:t>btnCreateXray_</w:t>
+      </w:r>
+      <w:proofErr w:type="gramStart"/>
+      <w:r>
+        <w:t>Click</w:t>
+      </w:r>
+      <w:proofErr w:type="spellEnd"/>
+      <w:r>
+        <w:t>(</w:t>
+      </w:r>
+      <w:proofErr w:type="gramEnd"/>
+      <w:r>
+        <w:t>)</w:t>
+      </w:r>
+    </w:p>
+    <w:p>
+      <w:r>
+        <w:tab/>
+        <w:t xml:space="preserve">Calls the Patient </w:t>
+      </w:r>
+      <w:proofErr w:type="spellStart"/>
+      <w:r>
+        <w:t>Xray</w:t>
+      </w:r>
+      <w:proofErr w:type="spellEnd"/>
+      <w:r>
+        <w:t xml:space="preserve"> form if the Patient Number is not null or displays an error </w:t>
+      </w:r>
+    </w:p>
+    <w:p>
+      <w:r>
+        <w:t xml:space="preserve">Void </w:t>
+      </w:r>
+      <w:proofErr w:type="spellStart"/>
+      <w:proofErr w:type="gramStart"/>
+      <w:r>
+        <w:t>GetPatientID</w:t>
+      </w:r>
+      <w:proofErr w:type="spellEnd"/>
+      <w:r>
+        <w:t>(</w:t>
+      </w:r>
+      <w:proofErr w:type="gramEnd"/>
+      <w:r>
+        <w:t>)</w:t>
+      </w:r>
+    </w:p>
+    <w:p>
+      <w:r>
+        <w:tab/>
+        <w:t xml:space="preserve">Pulls </w:t>
+      </w:r>
+      <w:proofErr w:type="spellStart"/>
+      <w:r>
+        <w:t>PatientNumber</w:t>
+      </w:r>
+      <w:proofErr w:type="spellEnd"/>
+      <w:r>
+        <w:t xml:space="preserve"> from the </w:t>
+      </w:r>
+      <w:proofErr w:type="spellStart"/>
+      <w:r>
+        <w:t>OutPatients</w:t>
+      </w:r>
+      <w:proofErr w:type="spellEnd"/>
+      <w:r>
+        <w:t xml:space="preserve"> Table</w:t>
+      </w:r>
+    </w:p>
+    <w:p>
+      <w:r>
+        <w:t xml:space="preserve">Void </w:t>
+      </w:r>
+      <w:proofErr w:type="spellStart"/>
+      <w:proofErr w:type="gramStart"/>
+      <w:r>
+        <w:t>GetPaidReport</w:t>
+      </w:r>
+      <w:proofErr w:type="spellEnd"/>
+      <w:r>
+        <w:t>(</w:t>
+      </w:r>
+      <w:proofErr w:type="gramEnd"/>
+      <w:r>
+        <w:t>)</w:t>
+      </w:r>
+    </w:p>
+    <w:p>
+      <w:r>
+        <w:tab/>
+        <w:t xml:space="preserve">Grabs all fields from the </w:t>
+      </w:r>
+      <w:proofErr w:type="spellStart"/>
+      <w:r>
+        <w:t>TestResults</w:t>
+      </w:r>
+      <w:proofErr w:type="spellEnd"/>
+      <w:r>
+        <w:t xml:space="preserve"> table</w:t>
+      </w:r>
+    </w:p>
+    <w:p>
+      <w:r>
+        <w:t xml:space="preserve">Void </w:t>
+      </w:r>
+      <w:proofErr w:type="spellStart"/>
+      <w:proofErr w:type="gramStart"/>
+      <w:r>
+        <w:t>GetPatientXrays</w:t>
+      </w:r>
+      <w:proofErr w:type="spellEnd"/>
+      <w:r>
+        <w:t>(</w:t>
+      </w:r>
+      <w:proofErr w:type="gramEnd"/>
+      <w:r>
+        <w:t>)</w:t>
+      </w:r>
+    </w:p>
+    <w:p>
+      <w:r>
+        <w:tab/>
+        <w:t xml:space="preserve">Pulls the </w:t>
+      </w:r>
+      <w:proofErr w:type="spellStart"/>
+      <w:r>
+        <w:t>XRay_ID</w:t>
+      </w:r>
+      <w:proofErr w:type="spellEnd"/>
+      <w:r>
+        <w:t xml:space="preserve"> and </w:t>
+      </w:r>
+      <w:proofErr w:type="spellStart"/>
+      <w:r>
+        <w:t>Xray_Title</w:t>
+      </w:r>
+      <w:proofErr w:type="spellEnd"/>
+      <w:r>
+        <w:t xml:space="preserve"> from </w:t>
+      </w:r>
+      <w:proofErr w:type="spellStart"/>
+      <w:r>
+        <w:t>Patient_Xrays</w:t>
+      </w:r>
+      <w:proofErr w:type="spellEnd"/>
+      <w:r>
+        <w:t xml:space="preserve"> to assign the </w:t>
+      </w:r>
+      <w:proofErr w:type="spellStart"/>
+      <w:r>
+        <w:t>cboXrayImages</w:t>
+      </w:r>
+      <w:proofErr w:type="spellEnd"/>
+      <w:r>
+        <w:t xml:space="preserve"> </w:t>
+      </w:r>
+      <w:proofErr w:type="spellStart"/>
+      <w:r>
+        <w:t>combobox</w:t>
+      </w:r>
+      <w:proofErr w:type="spellEnd"/>
+    </w:p>
+    <w:p>
+      <w:r>
+        <w:t xml:space="preserve">Void </w:t>
+      </w:r>
+      <w:proofErr w:type="spellStart"/>
+      <w:proofErr w:type="gramStart"/>
+      <w:r>
+        <w:t>btnOpenXray</w:t>
+      </w:r>
+      <w:proofErr w:type="spellEnd"/>
+      <w:r>
+        <w:t>(</w:t>
+      </w:r>
+      <w:proofErr w:type="gramEnd"/>
+      <w:r>
+        <w:t>)</w:t>
+      </w:r>
+    </w:p>
+    <w:p>
+      <w:r>
+        <w:lastRenderedPageBreak/>
+        <w:tab/>
+      </w:r>
+      <w:r>
+        <w:t xml:space="preserve">Opens a new instance of </w:t>
+      </w:r>
+      <w:proofErr w:type="spellStart"/>
+      <w:r>
+        <w:t>Patient_Xray</w:t>
+      </w:r>
+      <w:proofErr w:type="spellEnd"/>
+      <w:r>
+        <w:t xml:space="preserve"> only if the user selects an existing X-Ray for the patient from the </w:t>
+      </w:r>
+      <w:proofErr w:type="spellStart"/>
+      <w:r>
+        <w:t>combobox</w:t>
+      </w:r>
+      <w:proofErr w:type="spellEnd"/>
+      <w:r>
+        <w:t xml:space="preserve">. Displays an error if the selected index of the </w:t>
+      </w:r>
+      <w:proofErr w:type="spellStart"/>
+      <w:r>
+        <w:t>combobox</w:t>
+      </w:r>
+      <w:proofErr w:type="spellEnd"/>
+      <w:r>
+        <w:t xml:space="preserve"> is -1</w:t>
+      </w:r>
+    </w:p>
+    <w:p>
+      <w:pPr>
+        <w:pStyle w:val="Heading1"/>
+        <w:rPr>
+          <w:rFonts w:ascii="Times New Roman" w:hAnsi="Times New Roman" w:cs="Times New Roman"/>
+        </w:rPr>
+      </w:pPr>
+      <w:proofErr w:type="spellStart"/>
+      <w:r>
+        <w:rPr>
+          <w:rFonts w:ascii="Times New Roman" w:hAnsi="Times New Roman" w:cs="Times New Roman"/>
+        </w:rPr>
+        <w:t>Patient_Xray</w:t>
+      </w:r>
+      <w:proofErr w:type="spellEnd"/>
+      <w:r>
+        <w:rPr>
+          <w:rFonts w:ascii="Times New Roman" w:hAnsi="Times New Roman" w:cs="Times New Roman"/>
+        </w:rPr>
+        <w:t xml:space="preserve"> Form</w:t>
+      </w:r>
+    </w:p>
+    <w:p>
+      <w:r>
+        <w:t xml:space="preserve">Public </w:t>
+      </w:r>
+      <w:proofErr w:type="spellStart"/>
+      <w:r>
+        <w:t>Patient_Xray</w:t>
+      </w:r>
+      <w:proofErr w:type="spellEnd"/>
+      <w:r>
+        <w:t xml:space="preserve"> (String)</w:t>
+      </w:r>
+    </w:p>
+    <w:p>
+      <w:r>
+        <w:t xml:space="preserve">This method is called if this is a new </w:t>
+      </w:r>
+      <w:proofErr w:type="spellStart"/>
+      <w:r>
+        <w:t>Xray</w:t>
+      </w:r>
+      <w:proofErr w:type="spellEnd"/>
+      <w:r>
+        <w:t>. Only pulls Patient Number from Reports form.</w:t>
+      </w:r>
+    </w:p>
+    <w:p>
+      <w:r>
+        <w:t xml:space="preserve">Public </w:t>
+      </w:r>
+      <w:proofErr w:type="spellStart"/>
+      <w:r>
+        <w:t>Patient_Xray</w:t>
+      </w:r>
+      <w:proofErr w:type="spellEnd"/>
+      <w:r>
+        <w:t xml:space="preserve"> (String, String)</w:t>
+      </w:r>
+    </w:p>
+    <w:p>
+      <w:r>
+        <w:t xml:space="preserve">This method is called if this is an existing </w:t>
+      </w:r>
+      <w:proofErr w:type="spellStart"/>
+      <w:r>
+        <w:t>Xray</w:t>
+      </w:r>
+      <w:proofErr w:type="spellEnd"/>
+      <w:r>
+        <w:t xml:space="preserve">. Pulls Patient Number and </w:t>
+      </w:r>
+      <w:proofErr w:type="spellStart"/>
+      <w:r>
+        <w:t>Xray_ID</w:t>
+      </w:r>
+      <w:proofErr w:type="spellEnd"/>
+      <w:r>
+        <w:t xml:space="preserve"> from Reports form.</w:t>
+      </w:r>
+    </w:p>
+    <w:p>
+      <w:r>
+        <w:t xml:space="preserve">Void </w:t>
+      </w:r>
+      <w:proofErr w:type="spellStart"/>
+      <w:r>
+        <w:t>btnBrowse_</w:t>
+      </w:r>
+      <w:proofErr w:type="gramStart"/>
+      <w:r>
+        <w:t>Click</w:t>
+      </w:r>
+      <w:proofErr w:type="spellEnd"/>
+      <w:r>
+        <w:t>(</w:t>
+      </w:r>
+      <w:proofErr w:type="gramEnd"/>
+      <w:r>
+        <w:t>)</w:t>
+      </w:r>
+    </w:p>
+    <w:p>
+      <w:r>
+        <w:t xml:space="preserve">This method opens a file explorer so that you can search for an image and assigns it to the </w:t>
+      </w:r>
+      <w:proofErr w:type="spellStart"/>
+      <w:r>
+        <w:t>txtXrayImageLoc</w:t>
+      </w:r>
+      <w:proofErr w:type="spellEnd"/>
+      <w:r>
+        <w:t xml:space="preserve"> textbox</w:t>
+      </w:r>
+    </w:p>
+    <w:p>
+      <w:r>
+        <w:t xml:space="preserve">Void </w:t>
+      </w:r>
+      <w:proofErr w:type="spellStart"/>
+      <w:r>
+        <w:t>Patient_Xray_</w:t>
+      </w:r>
+      <w:proofErr w:type="gramStart"/>
+      <w:r>
+        <w:t>Load</w:t>
+      </w:r>
+      <w:proofErr w:type="spellEnd"/>
+      <w:r>
+        <w:t>(</w:t>
+      </w:r>
+      <w:proofErr w:type="gramEnd"/>
+      <w:r>
+        <w:t>)</w:t>
+      </w:r>
+    </w:p>
+    <w:p>
+      <w:r>
+        <w:t xml:space="preserve">This method loads the </w:t>
+      </w:r>
+      <w:proofErr w:type="spellStart"/>
+      <w:r>
+        <w:t>XRayTypes</w:t>
+      </w:r>
+      <w:proofErr w:type="spellEnd"/>
+      <w:r>
+        <w:t xml:space="preserve"> </w:t>
+      </w:r>
+      <w:proofErr w:type="spellStart"/>
+      <w:r>
+        <w:t>combobox</w:t>
+      </w:r>
+      <w:proofErr w:type="spellEnd"/>
+      <w:r>
+        <w:t xml:space="preserve"> with all the fields in the DB and pre selects the index based on the </w:t>
+      </w:r>
+      <w:proofErr w:type="spellStart"/>
+      <w:r>
+        <w:t>Xray</w:t>
+      </w:r>
+      <w:proofErr w:type="spellEnd"/>
+      <w:r>
+        <w:t xml:space="preserve"> record passed to the form</w:t>
+      </w:r>
+    </w:p>
+    <w:p>
+      <w:r>
+        <w:t xml:space="preserve">Void </w:t>
+      </w:r>
+      <w:proofErr w:type="spellStart"/>
+      <w:proofErr w:type="gramStart"/>
+      <w:r>
+        <w:t>btnBack</w:t>
+      </w:r>
+      <w:proofErr w:type="spellEnd"/>
+      <w:r>
+        <w:t>(</w:t>
+      </w:r>
+      <w:proofErr w:type="gramEnd"/>
+      <w:r>
+        <w:t>)</w:t>
+      </w:r>
+    </w:p>
+    <w:p>
+      <w:r>
+        <w:t xml:space="preserve">This method hides the </w:t>
+      </w:r>
+      <w:proofErr w:type="spellStart"/>
+      <w:r>
+        <w:t>Patient_Xray</w:t>
+      </w:r>
+      <w:proofErr w:type="spellEnd"/>
+      <w:r>
+        <w:t xml:space="preserve"> form and shows the reports form</w:t>
+      </w:r>
+    </w:p>
+    <w:p>
+      <w:r>
+        <w:t xml:space="preserve">Void </w:t>
+      </w:r>
+      <w:proofErr w:type="spellStart"/>
+      <w:r>
+        <w:t>btnSave_</w:t>
+      </w:r>
+      <w:proofErr w:type="gramStart"/>
+      <w:r>
+        <w:t>Click</w:t>
+      </w:r>
+      <w:proofErr w:type="spellEnd"/>
+      <w:r>
+        <w:t>(</w:t>
+      </w:r>
+      <w:proofErr w:type="gramEnd"/>
+      <w:r>
+        <w:t>)</w:t>
+      </w:r>
+    </w:p>
+    <w:p>
+      <w:r>
+        <w:t xml:space="preserve">This method either saves or updates an </w:t>
+      </w:r>
+      <w:proofErr w:type="spellStart"/>
+      <w:r>
+        <w:t>Xray</w:t>
+      </w:r>
+      <w:proofErr w:type="spellEnd"/>
+      <w:r>
+        <w:t xml:space="preserve"> record and checks to ensure that all fields have data prior to saving the record</w:t>
+      </w:r>
+    </w:p>
+    <w:p>
+      <w:r>
+        <w:t xml:space="preserve">Void </w:t>
+      </w:r>
+      <w:proofErr w:type="spellStart"/>
+      <w:proofErr w:type="gramStart"/>
+      <w:r>
+        <w:t>GetPatientXray</w:t>
+      </w:r>
+      <w:proofErr w:type="spellEnd"/>
+      <w:r>
+        <w:t>(</w:t>
+      </w:r>
+      <w:proofErr w:type="gramEnd"/>
+      <w:r>
+        <w:t>String, String)</w:t>
+      </w:r>
+    </w:p>
+    <w:p>
+      <w:r>
+        <w:t xml:space="preserve">This method pulls an existing </w:t>
+      </w:r>
+      <w:proofErr w:type="spellStart"/>
+      <w:r>
+        <w:t>patient_Xrays</w:t>
+      </w:r>
+      <w:proofErr w:type="spellEnd"/>
+      <w:r>
+        <w:t xml:space="preserve"> record and displays it in the form</w:t>
+      </w:r>
+    </w:p>
+    <w:p>
+      <w:r>
+        <w:t xml:space="preserve">Void </w:t>
+      </w:r>
+      <w:proofErr w:type="spellStart"/>
+      <w:r>
+        <w:t>CreateNewPatientXray</w:t>
+      </w:r>
+      <w:proofErr w:type="spellEnd"/>
+      <w:r>
+        <w:t>(String)</w:t>
+      </w:r>
+    </w:p>
+    <w:p>
+      <w:r>
+        <w:t xml:space="preserve">This method creates a new record in the </w:t>
+      </w:r>
+      <w:proofErr w:type="spellStart"/>
+      <w:r>
+        <w:t>Patient_Xrays</w:t>
+      </w:r>
+      <w:proofErr w:type="spellEnd"/>
+      <w:r>
+        <w:t xml:space="preserve"> table and returns the new ID for the table and assigns it to the </w:t>
+      </w:r>
+      <w:proofErr w:type="spellStart"/>
+      <w:r>
+        <w:t>lblXrayID</w:t>
+      </w:r>
+      <w:proofErr w:type="spellEnd"/>
+      <w:r>
+        <w:t xml:space="preserve"> field</w:t>
+      </w:r>
+    </w:p>
+    <w:p>
+      <w:r>
+        <w:t xml:space="preserve">Void </w:t>
+      </w:r>
+      <w:proofErr w:type="spellStart"/>
+      <w:proofErr w:type="gramStart"/>
+      <w:r>
+        <w:t>UpdatePatientXray</w:t>
+      </w:r>
+      <w:proofErr w:type="spellEnd"/>
+      <w:r>
+        <w:t>(</w:t>
+      </w:r>
+      <w:proofErr w:type="gramEnd"/>
+      <w:r>
+        <w:t>)</w:t>
+      </w:r>
+    </w:p>
+    <w:p>
+      <w:r>
+        <w:t xml:space="preserve">This method updates an existing </w:t>
+      </w:r>
+      <w:proofErr w:type="spellStart"/>
+      <w:r>
+        <w:t>Patient_Xrays</w:t>
+      </w:r>
+      <w:proofErr w:type="spellEnd"/>
+      <w:r>
+        <w:t xml:space="preserve"> record</w:t>
+      </w:r>
+    </w:p>
+    <w:p>
+      <w:r>
+        <w:t xml:space="preserve">Void </w:t>
+      </w:r>
+      <w:proofErr w:type="spellStart"/>
+      <w:r>
+        <w:t>btnNew_</w:t>
+      </w:r>
+      <w:proofErr w:type="gramStart"/>
+      <w:r>
+        <w:t>Click</w:t>
+      </w:r>
+      <w:proofErr w:type="spellEnd"/>
+      <w:r>
+        <w:t>(</w:t>
+      </w:r>
+      <w:proofErr w:type="gramEnd"/>
+      <w:r>
+        <w:t>)</w:t>
+      </w:r>
+    </w:p>
+    <w:p>
+      <w:r>
+        <w:t>This method sets all of the fields on the form to empty so that a new record can be created for the patient</w:t>
+      </w:r>
+    </w:p>
+    <w:p>
+      <w:r>
+        <w:t xml:space="preserve">Boolean </w:t>
+      </w:r>
+      <w:proofErr w:type="spellStart"/>
+      <w:proofErr w:type="gramStart"/>
+      <w:r>
+        <w:t>isEmpty</w:t>
+      </w:r>
+      <w:proofErr w:type="spellEnd"/>
+      <w:r>
+        <w:t>(</w:t>
+      </w:r>
+      <w:proofErr w:type="gramEnd"/>
+      <w:r>
+        <w:t>)</w:t>
+      </w:r>
+    </w:p>
+    <w:p>
+      <w:r>
+        <w:t>Checks all fields to see if they are empty and returns either true (is empty) or false (is not empty)</w:t>
+      </w:r>
     </w:p>
     <w:p/>
     <w:sectPr>

</xml_diff>

<commit_message>
Updated DB and Images of report running
Added update Database with the new Invoices table and also images of the invoices report running.
</commit_message>
<xml_diff>
--- a/Code Skeleton/CST 226 CLC Project Doctors Office Program Documentation.docx
+++ b/Code Skeleton/CST 226 CLC Project Doctors Office Program Documentation.docx
@@ -1,6 +1,6 @@
 
 <file path=word/document.xml><?xml version="1.0" encoding="utf-8"?>
-<w:document xmlns:wpc="http://schemas.microsoft.com/office/word/2010/wordprocessingCanvas" xmlns:cx="http://schemas.microsoft.com/office/drawing/2014/chartex" xmlns:cx1="http://schemas.microsoft.com/office/drawing/2015/9/8/chartex" xmlns:cx2="http://schemas.microsoft.com/office/drawing/2015/10/21/chartex" xmlns:cx3="http://schemas.microsoft.com/office/drawing/2016/5/9/chartex" xmlns:cx4="http://schemas.microsoft.com/office/drawing/2016/5/10/chartex" xmlns:cx5="http://schemas.microsoft.com/office/drawing/2016/5/11/chartex" xmlns:mc="http://schemas.openxmlformats.org/markup-compatibility/2006" xmlns:o="urn:schemas-microsoft-com:office:office" xmlns:r="http://schemas.openxmlformats.org/officeDocument/2006/relationships" xmlns:m="http://schemas.openxmlformats.org/officeDocument/2006/math" xmlns:v="urn:schemas-microsoft-com:vml" xmlns:wp14="http://schemas.microsoft.com/office/word/2010/wordprocessingDrawing" xmlns:wp="http://schemas.openxmlformats.org/drawingml/2006/wordprocessingDrawing" xmlns:w10="urn:schemas-microsoft-com:office:word" xmlns:w="http://schemas.openxmlformats.org/wordprocessingml/2006/main" xmlns:w14="http://schemas.microsoft.com/office/word/2010/wordml" xmlns:w15="http://schemas.microsoft.com/office/word/2012/wordml" xmlns:w16se="http://schemas.microsoft.com/office/word/2015/wordml/symex" xmlns:wpg="http://schemas.microsoft.com/office/word/2010/wordprocessingGroup" xmlns:wpi="http://schemas.microsoft.com/office/word/2010/wordprocessingInk" xmlns:wne="http://schemas.microsoft.com/office/word/2006/wordml" xmlns:wps="http://schemas.microsoft.com/office/word/2010/wordprocessingShape" mc:Ignorable="w14 w15 w16se wp14">
+<w:document xmlns:wpc="http://schemas.microsoft.com/office/word/2010/wordprocessingCanvas" xmlns:cx="http://schemas.microsoft.com/office/drawing/2014/chartex" xmlns:cx1="http://schemas.microsoft.com/office/drawing/2015/9/8/chartex" xmlns:cx2="http://schemas.microsoft.com/office/drawing/2015/10/21/chartex" xmlns:mc="http://schemas.openxmlformats.org/markup-compatibility/2006" xmlns:o="urn:schemas-microsoft-com:office:office" xmlns:r="http://schemas.openxmlformats.org/officeDocument/2006/relationships" xmlns:m="http://schemas.openxmlformats.org/officeDocument/2006/math" xmlns:v="urn:schemas-microsoft-com:vml" xmlns:wp14="http://schemas.microsoft.com/office/word/2010/wordprocessingDrawing" xmlns:wp="http://schemas.openxmlformats.org/drawingml/2006/wordprocessingDrawing" xmlns:w10="urn:schemas-microsoft-com:office:word" xmlns:w="http://schemas.openxmlformats.org/wordprocessingml/2006/main" xmlns:w14="http://schemas.microsoft.com/office/word/2010/wordml" xmlns:w15="http://schemas.microsoft.com/office/word/2012/wordml" xmlns:w16se="http://schemas.microsoft.com/office/word/2015/wordml/symex" xmlns:wpg="http://schemas.microsoft.com/office/word/2010/wordprocessingGroup" xmlns:wpi="http://schemas.microsoft.com/office/word/2010/wordprocessingInk" xmlns:wne="http://schemas.microsoft.com/office/word/2006/wordml" xmlns:wps="http://schemas.microsoft.com/office/word/2010/wordprocessingShape" mc:Ignorable="w14 w15 w16se wp14">
   <w:body>
     <w:p>
       <w:pPr>
@@ -113,6 +113,7 @@
           <w:rFonts w:ascii="Times New Roman" w:hAnsi="Times New Roman" w:cs="Times New Roman"/>
         </w:rPr>
       </w:pPr>
+      <w:bookmarkStart w:id="0" w:name="_GoBack"/>
       <w:proofErr w:type="spellStart"/>
       <w:r>
         <w:rPr>
@@ -128,6 +129,7 @@
         <w:t xml:space="preserve"> Form</w:t>
       </w:r>
     </w:p>
+    <w:bookmarkEnd w:id="0"/>
     <w:p>
       <w:pPr>
         <w:rPr>
@@ -461,6 +463,55 @@
     </w:p>
     <w:p>
       <w:pPr>
+        <w:rPr>
+          <w:rFonts w:ascii="Times New Roman" w:hAnsi="Times New Roman" w:cs="Times New Roman"/>
+        </w:rPr>
+      </w:pPr>
+      <w:r>
+        <w:rPr>
+          <w:rFonts w:ascii="Times New Roman" w:hAnsi="Times New Roman" w:cs="Times New Roman"/>
+        </w:rPr>
+        <w:t xml:space="preserve">Private void </w:t>
+      </w:r>
+      <w:proofErr w:type="spellStart"/>
+      <w:r>
+        <w:rPr>
+          <w:rFonts w:ascii="Times New Roman" w:hAnsi="Times New Roman" w:cs="Times New Roman"/>
+        </w:rPr>
+        <w:t>invoiceReportToolStripMenuItem_Click</w:t>
+      </w:r>
+      <w:proofErr w:type="spellEnd"/>
+    </w:p>
+    <w:p>
+      <w:pPr>
+        <w:rPr>
+          <w:rFonts w:ascii="Times New Roman" w:hAnsi="Times New Roman" w:cs="Times New Roman"/>
+        </w:rPr>
+      </w:pPr>
+      <w:r>
+        <w:rPr>
+          <w:rFonts w:ascii="Times New Roman" w:hAnsi="Times New Roman" w:cs="Times New Roman"/>
+        </w:rPr>
+        <w:tab/>
+        <w:t xml:space="preserve">Opens the </w:t>
+      </w:r>
+      <w:proofErr w:type="spellStart"/>
+      <w:r>
+        <w:rPr>
+          <w:rFonts w:ascii="Times New Roman" w:hAnsi="Times New Roman" w:cs="Times New Roman"/>
+        </w:rPr>
+        <w:t>Patients_Invoices</w:t>
+      </w:r>
+      <w:proofErr w:type="spellEnd"/>
+      <w:r>
+        <w:rPr>
+          <w:rFonts w:ascii="Times New Roman" w:hAnsi="Times New Roman" w:cs="Times New Roman"/>
+        </w:rPr>
+        <w:t xml:space="preserve"> report </w:t>
+      </w:r>
+    </w:p>
+    <w:p>
+      <w:pPr>
         <w:pStyle w:val="Heading1"/>
         <w:rPr>
           <w:rFonts w:ascii="Times New Roman" w:hAnsi="Times New Roman" w:cs="Times New Roman"/>
@@ -574,7 +625,6 @@
         <w:rPr>
           <w:rFonts w:ascii="Times New Roman" w:hAnsi="Times New Roman" w:cs="Times New Roman"/>
         </w:rPr>
-        <w:lastRenderedPageBreak/>
         <w:tab/>
         <w:t xml:space="preserve">This method works with the </w:t>
       </w:r>
@@ -1066,7 +1116,6 @@
     </w:p>
     <w:p>
       <w:r>
-        <w:lastRenderedPageBreak/>
         <w:t xml:space="preserve">Void </w:t>
       </w:r>
       <w:proofErr w:type="spellStart"/>
@@ -1357,31 +1406,455 @@
     <w:p>
       <w:r>
         <w:t>Checks all fields to see if they are empty and returns either true (is empty) or false (is not empty)</w:t>
+      </w:r>
+    </w:p>
+    <w:p>
+      <w:pPr>
+        <w:pStyle w:val="Heading1"/>
+        <w:rPr>
+          <w:rFonts w:ascii="Times New Roman" w:hAnsi="Times New Roman" w:cs="Times New Roman"/>
+        </w:rPr>
+      </w:pPr>
+      <w:proofErr w:type="spellStart"/>
+      <w:r>
+        <w:rPr>
+          <w:rFonts w:ascii="Times New Roman" w:hAnsi="Times New Roman" w:cs="Times New Roman"/>
+        </w:rPr>
+        <w:t>Patients_Invoices</w:t>
+      </w:r>
+      <w:proofErr w:type="spellEnd"/>
+    </w:p>
+    <w:p/>
+    <w:p>
+      <w:r>
+        <w:t xml:space="preserve">Void </w:t>
+      </w:r>
+      <w:proofErr w:type="spellStart"/>
+      <w:r>
+        <w:t>btnSearch_</w:t>
+      </w:r>
+      <w:proofErr w:type="gramStart"/>
+      <w:r>
+        <w:t>Click</w:t>
+      </w:r>
+      <w:proofErr w:type="spellEnd"/>
+      <w:r>
+        <w:t>(</w:t>
+      </w:r>
+      <w:proofErr w:type="gramEnd"/>
+      <w:r>
+        <w:t>)</w:t>
+      </w:r>
+    </w:p>
+    <w:p>
+      <w:r>
+        <w:t xml:space="preserve">Clears all existing data in the </w:t>
+      </w:r>
+      <w:proofErr w:type="spellStart"/>
+      <w:r>
+        <w:t>datagrid</w:t>
+      </w:r>
+      <w:proofErr w:type="spellEnd"/>
+      <w:r>
+        <w:t xml:space="preserve"> view, runs the </w:t>
+      </w:r>
+      <w:proofErr w:type="spellStart"/>
+      <w:proofErr w:type="gramStart"/>
+      <w:r>
+        <w:t>searchoption</w:t>
+      </w:r>
+      <w:proofErr w:type="spellEnd"/>
+      <w:r>
+        <w:t>(</w:t>
+      </w:r>
+      <w:proofErr w:type="gramEnd"/>
+      <w:r>
+        <w:t xml:space="preserve">) method, and clears all of the form fields by calling the </w:t>
+      </w:r>
+      <w:proofErr w:type="spellStart"/>
+      <w:r>
+        <w:t>ClearFields</w:t>
+      </w:r>
+      <w:proofErr w:type="spellEnd"/>
+      <w:r>
+        <w:t>() method.</w:t>
+      </w:r>
+    </w:p>
+    <w:p>
+      <w:r>
+        <w:t xml:space="preserve">Void </w:t>
+      </w:r>
+      <w:proofErr w:type="spellStart"/>
+      <w:proofErr w:type="gramStart"/>
+      <w:r>
+        <w:t>SearchByPatientName</w:t>
+      </w:r>
+      <w:proofErr w:type="spellEnd"/>
+      <w:r>
+        <w:t>(</w:t>
+      </w:r>
+      <w:proofErr w:type="gramEnd"/>
+      <w:r>
+        <w:t>)</w:t>
+      </w:r>
+    </w:p>
+    <w:p>
+      <w:r>
+        <w:t xml:space="preserve">Pulls data from </w:t>
+      </w:r>
+      <w:proofErr w:type="spellStart"/>
+      <w:r>
+        <w:t>OurPatients</w:t>
+      </w:r>
+      <w:proofErr w:type="spellEnd"/>
+      <w:r>
+        <w:t xml:space="preserve">, </w:t>
+      </w:r>
+      <w:proofErr w:type="spellStart"/>
+      <w:r>
+        <w:t>Patient_Invoices</w:t>
+      </w:r>
+      <w:proofErr w:type="spellEnd"/>
+      <w:r>
+        <w:t xml:space="preserve">, and </w:t>
+      </w:r>
+      <w:proofErr w:type="spellStart"/>
+      <w:r>
+        <w:t>Insurance_Types</w:t>
+      </w:r>
+      <w:proofErr w:type="spellEnd"/>
+      <w:r>
+        <w:t xml:space="preserve"> to add to the </w:t>
+      </w:r>
+      <w:proofErr w:type="spellStart"/>
+      <w:r>
+        <w:t>datagridview</w:t>
+      </w:r>
+      <w:proofErr w:type="spellEnd"/>
+      <w:r>
+        <w:t xml:space="preserve"> based on the patients first or last name</w:t>
+      </w:r>
+    </w:p>
+    <w:p>
+      <w:proofErr w:type="spellStart"/>
+      <w:proofErr w:type="gramStart"/>
+      <w:r>
+        <w:t>SearchByPatientNameAndDate</w:t>
+      </w:r>
+      <w:proofErr w:type="spellEnd"/>
+      <w:r>
+        <w:t>(</w:t>
+      </w:r>
+      <w:proofErr w:type="gramEnd"/>
+      <w:r>
+        <w:t>)</w:t>
+      </w:r>
+    </w:p>
+    <w:p>
+      <w:r>
+        <w:t xml:space="preserve">This method </w:t>
+      </w:r>
+      <w:r>
+        <w:t xml:space="preserve">Pulls data from </w:t>
+      </w:r>
+      <w:proofErr w:type="spellStart"/>
+      <w:r>
+        <w:t>OurPatients</w:t>
+      </w:r>
+      <w:proofErr w:type="spellEnd"/>
+      <w:r>
+        <w:t xml:space="preserve">, </w:t>
+      </w:r>
+      <w:proofErr w:type="spellStart"/>
+      <w:r>
+        <w:t>Patient_Invoices</w:t>
+      </w:r>
+      <w:proofErr w:type="spellEnd"/>
+      <w:r>
+        <w:t xml:space="preserve">, and </w:t>
+      </w:r>
+      <w:proofErr w:type="spellStart"/>
+      <w:r>
+        <w:t>Insurance_Types</w:t>
+      </w:r>
+      <w:proofErr w:type="spellEnd"/>
+      <w:r>
+        <w:t xml:space="preserve"> to add to the </w:t>
+      </w:r>
+      <w:proofErr w:type="spellStart"/>
+      <w:r>
+        <w:t>datagridview</w:t>
+      </w:r>
+      <w:proofErr w:type="spellEnd"/>
+      <w:r>
+        <w:t xml:space="preserve"> based on the patients first or last name</w:t>
+      </w:r>
+      <w:r>
+        <w:t xml:space="preserve"> and date range selected</w:t>
+      </w:r>
+    </w:p>
+    <w:p>
+      <w:proofErr w:type="spellStart"/>
+      <w:proofErr w:type="gramStart"/>
+      <w:r>
+        <w:t>SearchAllRecordsByDate</w:t>
+      </w:r>
+      <w:proofErr w:type="spellEnd"/>
+      <w:r>
+        <w:t>(</w:t>
+      </w:r>
+      <w:proofErr w:type="gramEnd"/>
+      <w:r>
+        <w:t>)</w:t>
+      </w:r>
+    </w:p>
+    <w:p>
+      <w:r>
+        <w:t xml:space="preserve">This method </w:t>
+      </w:r>
+      <w:r>
+        <w:t xml:space="preserve">Pulls data from </w:t>
+      </w:r>
+      <w:proofErr w:type="spellStart"/>
+      <w:r>
+        <w:t>OurPatients</w:t>
+      </w:r>
+      <w:proofErr w:type="spellEnd"/>
+      <w:r>
+        <w:t xml:space="preserve">, </w:t>
+      </w:r>
+      <w:proofErr w:type="spellStart"/>
+      <w:r>
+        <w:t>Patient_Invoices</w:t>
+      </w:r>
+      <w:proofErr w:type="spellEnd"/>
+      <w:r>
+        <w:t xml:space="preserve">, and </w:t>
+      </w:r>
+      <w:proofErr w:type="spellStart"/>
+      <w:r>
+        <w:t>Insurance_Types</w:t>
+      </w:r>
+      <w:proofErr w:type="spellEnd"/>
+      <w:r>
+        <w:t xml:space="preserve"> to add to the </w:t>
+      </w:r>
+      <w:proofErr w:type="spellStart"/>
+      <w:r>
+        <w:t>datagridview</w:t>
+      </w:r>
+      <w:proofErr w:type="spellEnd"/>
+      <w:r>
+        <w:t xml:space="preserve"> based on </w:t>
+      </w:r>
+      <w:r>
+        <w:t>a date range</w:t>
+      </w:r>
+    </w:p>
+    <w:p>
+      <w:proofErr w:type="spellStart"/>
+      <w:proofErr w:type="gramStart"/>
+      <w:r>
+        <w:t>SearchOption</w:t>
+      </w:r>
+      <w:proofErr w:type="spellEnd"/>
+      <w:r>
+        <w:t>(</w:t>
+      </w:r>
+      <w:proofErr w:type="gramEnd"/>
+      <w:r>
+        <w:t>)</w:t>
+      </w:r>
+    </w:p>
+    <w:p>
+      <w:r>
+        <w:t>This method calls the appropriate method when the Search button is clicked based of the fields with data in them (date time pickers, text field)</w:t>
+      </w:r>
+    </w:p>
+    <w:p>
+      <w:proofErr w:type="spellStart"/>
+      <w:r>
+        <w:t>dtpPatientFrom_</w:t>
+      </w:r>
+      <w:proofErr w:type="gramStart"/>
+      <w:r>
+        <w:t>ValueChanged</w:t>
+      </w:r>
+      <w:proofErr w:type="spellEnd"/>
+      <w:r>
+        <w:t>(</w:t>
+      </w:r>
+      <w:proofErr w:type="gramEnd"/>
+      <w:r>
+        <w:t>)</w:t>
+      </w:r>
+    </w:p>
+    <w:p>
+      <w:r>
+        <w:t>This method tracks if data was changed in the date time picker and shows a checkbox to show that it has.</w:t>
+      </w:r>
+    </w:p>
+    <w:p>
+      <w:proofErr w:type="spellStart"/>
+      <w:r>
+        <w:t>dtpPatientTo_</w:t>
+      </w:r>
+      <w:proofErr w:type="gramStart"/>
+      <w:r>
+        <w:t>ValueChanged</w:t>
+      </w:r>
+      <w:proofErr w:type="spellEnd"/>
+      <w:r>
+        <w:t>(</w:t>
+      </w:r>
+      <w:proofErr w:type="gramEnd"/>
+      <w:r>
+        <w:t>)</w:t>
+      </w:r>
+    </w:p>
+    <w:p>
+      <w:r>
+        <w:t>This method tracks if data was changed in the date time picker and shows a checkbox to show that it has.</w:t>
+      </w:r>
+    </w:p>
+    <w:p>
+      <w:proofErr w:type="spellStart"/>
+      <w:proofErr w:type="gramStart"/>
+      <w:r>
+        <w:t>ClearFields</w:t>
+      </w:r>
+      <w:proofErr w:type="spellEnd"/>
+      <w:r>
+        <w:t>(</w:t>
+      </w:r>
+      <w:proofErr w:type="gramEnd"/>
+      <w:r>
+        <w:t>)</w:t>
+      </w:r>
+    </w:p>
+    <w:p>
+      <w:r>
+        <w:t xml:space="preserve">This method changes the date time pickers to not show the checkbox and also clears the </w:t>
+      </w:r>
+      <w:proofErr w:type="spellStart"/>
+      <w:r>
+        <w:t>PatientName</w:t>
+      </w:r>
+      <w:proofErr w:type="spellEnd"/>
+      <w:r>
+        <w:t xml:space="preserve"> text field</w:t>
+      </w:r>
+    </w:p>
+    <w:p>
+      <w:proofErr w:type="spellStart"/>
+      <w:r>
+        <w:t>dgvInvoices_</w:t>
+      </w:r>
+      <w:proofErr w:type="gramStart"/>
+      <w:r>
+        <w:t>CellContentClick</w:t>
+      </w:r>
+      <w:proofErr w:type="spellEnd"/>
+      <w:r>
+        <w:t>(</w:t>
+      </w:r>
+      <w:proofErr w:type="gramEnd"/>
+      <w:r>
+        <w:t>)</w:t>
+      </w:r>
+    </w:p>
+    <w:p>
+      <w:r>
+        <w:t xml:space="preserve">This method calls the appropriate method based on which button was clicked and for which row in the </w:t>
+      </w:r>
+      <w:proofErr w:type="spellStart"/>
+      <w:r>
+        <w:t>datagrid</w:t>
+      </w:r>
+      <w:proofErr w:type="spellEnd"/>
+      <w:r>
+        <w:t xml:space="preserve"> view. It calls the </w:t>
+      </w:r>
+      <w:proofErr w:type="spellStart"/>
+      <w:r>
+        <w:t>DeleteInvoice</w:t>
+      </w:r>
+      <w:proofErr w:type="spellEnd"/>
+      <w:r>
+        <w:t xml:space="preserve"> or Email Methods.</w:t>
+      </w:r>
+    </w:p>
+    <w:p>
+      <w:proofErr w:type="spellStart"/>
+      <w:proofErr w:type="gramStart"/>
+      <w:r>
+        <w:t>DeleteInvoices</w:t>
+      </w:r>
+      <w:proofErr w:type="spellEnd"/>
+      <w:r>
+        <w:t>(</w:t>
+      </w:r>
+      <w:proofErr w:type="gramEnd"/>
+      <w:r>
+        <w:t>)</w:t>
+      </w:r>
+    </w:p>
+    <w:p>
+      <w:r>
+        <w:t xml:space="preserve">This method is passed the </w:t>
+      </w:r>
+      <w:proofErr w:type="spellStart"/>
+      <w:r>
+        <w:t>invoiceID</w:t>
+      </w:r>
+      <w:proofErr w:type="spellEnd"/>
+      <w:r>
+        <w:t xml:space="preserve"> and row index of the row selected in the </w:t>
+      </w:r>
+      <w:proofErr w:type="spellStart"/>
+      <w:r>
+        <w:t>datagridview</w:t>
+      </w:r>
+      <w:proofErr w:type="spellEnd"/>
+      <w:r>
+        <w:t xml:space="preserve"> where the Delete button was pressed. It deletes the record from the invoices table and removes the record from the </w:t>
+      </w:r>
+      <w:proofErr w:type="spellStart"/>
+      <w:r>
+        <w:t>datagridview</w:t>
+      </w:r>
+      <w:proofErr w:type="spellEnd"/>
+      <w:r>
+        <w:t>.</w:t>
+      </w:r>
+    </w:p>
+    <w:p>
+      <w:proofErr w:type="gramStart"/>
+      <w:r>
+        <w:t>Email(</w:t>
+      </w:r>
+      <w:proofErr w:type="gramEnd"/>
+      <w:r>
+        <w:t>)</w:t>
+      </w:r>
+    </w:p>
+    <w:p>
+      <w:r>
+        <w:t>This method pulls the email address for the patient and insurance company, and balances due for the invoice. It then displays a message box showing that emails were sent to the insurance company and or patient if they have a balance due for the invoice.</w:t>
       </w:r>
     </w:p>
     <w:p/>
     <w:p/>
-    <w:p/>
-    <w:p/>
-    <w:p/>
-    <w:p/>
-    <w:p/>
-    <w:p/>
-    <w:p>
-      <w:pPr>
-        <w:rPr>
-          <w:rFonts w:ascii="Times New Roman" w:hAnsi="Times New Roman" w:cs="Times New Roman"/>
-          <w:color w:val="5B9BD5" w:themeColor="accent1"/>
-          <w:sz w:val="32"/>
-          <w:szCs w:val="32"/>
-        </w:rPr>
-      </w:pPr>
-      <w:r>
-        <w:rPr>
-          <w:rFonts w:ascii="Times New Roman" w:hAnsi="Times New Roman" w:cs="Times New Roman"/>
-          <w:color w:val="5B9BD5" w:themeColor="accent1"/>
-          <w:sz w:val="32"/>
-          <w:szCs w:val="32"/>
+    <w:p>
+      <w:pPr>
+        <w:pStyle w:val="Heading1"/>
+        <w:rPr>
+          <w:rFonts w:ascii="Times New Roman" w:hAnsi="Times New Roman" w:cs="Times New Roman"/>
+        </w:rPr>
+      </w:pPr>
+      <w:r>
+        <w:rPr>
+          <w:rFonts w:ascii="Times New Roman" w:hAnsi="Times New Roman" w:cs="Times New Roman"/>
         </w:rPr>
         <w:t>MedOffice 1.0 Class Diagram</w:t>
       </w:r>
@@ -1438,25 +1911,17 @@
     <w:p/>
     <w:p/>
     <w:p/>
-    <w:p>
-      <w:bookmarkStart w:id="0" w:name="_GoBack"/>
-      <w:bookmarkEnd w:id="0"/>
-    </w:p>
-    <w:p>
-      <w:pPr>
-        <w:rPr>
-          <w:rFonts w:ascii="Times New Roman" w:hAnsi="Times New Roman" w:cs="Times New Roman"/>
-          <w:color w:val="5B9BD5" w:themeColor="accent1"/>
-          <w:sz w:val="32"/>
-          <w:szCs w:val="32"/>
-        </w:rPr>
-      </w:pPr>
-      <w:r>
-        <w:rPr>
-          <w:rFonts w:ascii="Times New Roman" w:hAnsi="Times New Roman" w:cs="Times New Roman"/>
-          <w:color w:val="5B9BD5" w:themeColor="accent1"/>
-          <w:sz w:val="32"/>
-          <w:szCs w:val="32"/>
+    <w:p/>
+    <w:p>
+      <w:pPr>
+        <w:pStyle w:val="Heading1"/>
+        <w:rPr>
+          <w:rFonts w:ascii="Times New Roman" w:hAnsi="Times New Roman" w:cs="Times New Roman"/>
+        </w:rPr>
+      </w:pPr>
+      <w:r>
+        <w:rPr>
+          <w:rFonts w:ascii="Times New Roman" w:hAnsi="Times New Roman" w:cs="Times New Roman"/>
         </w:rPr>
         <w:t>MedOffice 1.0 Use Cases</w:t>
       </w:r>
@@ -1523,7 +1988,7 @@
 </file>
 
 <file path=word/endnotes.xml><?xml version="1.0" encoding="utf-8"?>
-<w:endnotes xmlns:wpc="http://schemas.microsoft.com/office/word/2010/wordprocessingCanvas" xmlns:cx="http://schemas.microsoft.com/office/drawing/2014/chartex" xmlns:cx1="http://schemas.microsoft.com/office/drawing/2015/9/8/chartex" xmlns:cx2="http://schemas.microsoft.com/office/drawing/2015/10/21/chartex" xmlns:cx3="http://schemas.microsoft.com/office/drawing/2016/5/9/chartex" xmlns:cx4="http://schemas.microsoft.com/office/drawing/2016/5/10/chartex" xmlns:cx5="http://schemas.microsoft.com/office/drawing/2016/5/11/chartex" xmlns:mc="http://schemas.openxmlformats.org/markup-compatibility/2006" xmlns:o="urn:schemas-microsoft-com:office:office" xmlns:r="http://schemas.openxmlformats.org/officeDocument/2006/relationships" xmlns:m="http://schemas.openxmlformats.org/officeDocument/2006/math" xmlns:v="urn:schemas-microsoft-com:vml" xmlns:wp14="http://schemas.microsoft.com/office/word/2010/wordprocessingDrawing" xmlns:wp="http://schemas.openxmlformats.org/drawingml/2006/wordprocessingDrawing" xmlns:w10="urn:schemas-microsoft-com:office:word" xmlns:w="http://schemas.openxmlformats.org/wordprocessingml/2006/main" xmlns:w14="http://schemas.microsoft.com/office/word/2010/wordml" xmlns:w15="http://schemas.microsoft.com/office/word/2012/wordml" xmlns:w16se="http://schemas.microsoft.com/office/word/2015/wordml/symex" xmlns:wpg="http://schemas.microsoft.com/office/word/2010/wordprocessingGroup" xmlns:wpi="http://schemas.microsoft.com/office/word/2010/wordprocessingInk" xmlns:wne="http://schemas.microsoft.com/office/word/2006/wordml" xmlns:wps="http://schemas.microsoft.com/office/word/2010/wordprocessingShape" mc:Ignorable="w14 w15 w16se wp14">
+<w:endnotes xmlns:wpc="http://schemas.microsoft.com/office/word/2010/wordprocessingCanvas" xmlns:cx="http://schemas.microsoft.com/office/drawing/2014/chartex" xmlns:cx1="http://schemas.microsoft.com/office/drawing/2015/9/8/chartex" xmlns:cx2="http://schemas.microsoft.com/office/drawing/2015/10/21/chartex" xmlns:mc="http://schemas.openxmlformats.org/markup-compatibility/2006" xmlns:o="urn:schemas-microsoft-com:office:office" xmlns:r="http://schemas.openxmlformats.org/officeDocument/2006/relationships" xmlns:m="http://schemas.openxmlformats.org/officeDocument/2006/math" xmlns:v="urn:schemas-microsoft-com:vml" xmlns:wp14="http://schemas.microsoft.com/office/word/2010/wordprocessingDrawing" xmlns:wp="http://schemas.openxmlformats.org/drawingml/2006/wordprocessingDrawing" xmlns:w10="urn:schemas-microsoft-com:office:word" xmlns:w="http://schemas.openxmlformats.org/wordprocessingml/2006/main" xmlns:w14="http://schemas.microsoft.com/office/word/2010/wordml" xmlns:w15="http://schemas.microsoft.com/office/word/2012/wordml" xmlns:w16se="http://schemas.microsoft.com/office/word/2015/wordml/symex" xmlns:wpg="http://schemas.microsoft.com/office/word/2010/wordprocessingGroup" xmlns:wpi="http://schemas.microsoft.com/office/word/2010/wordprocessingInk" xmlns:wne="http://schemas.microsoft.com/office/word/2006/wordml" xmlns:wps="http://schemas.microsoft.com/office/word/2010/wordprocessingShape" mc:Ignorable="w14 w15 w16se wp14">
   <w:endnote w:type="separator" w:id="-1">
     <w:p>
       <w:pPr>
@@ -1548,7 +2013,7 @@
 </file>
 
 <file path=word/footnotes.xml><?xml version="1.0" encoding="utf-8"?>
-<w:footnotes xmlns:wpc="http://schemas.microsoft.com/office/word/2010/wordprocessingCanvas" xmlns:cx="http://schemas.microsoft.com/office/drawing/2014/chartex" xmlns:cx1="http://schemas.microsoft.com/office/drawing/2015/9/8/chartex" xmlns:cx2="http://schemas.microsoft.com/office/drawing/2015/10/21/chartex" xmlns:cx3="http://schemas.microsoft.com/office/drawing/2016/5/9/chartex" xmlns:cx4="http://schemas.microsoft.com/office/drawing/2016/5/10/chartex" xmlns:cx5="http://schemas.microsoft.com/office/drawing/2016/5/11/chartex" xmlns:mc="http://schemas.openxmlformats.org/markup-compatibility/2006" xmlns:o="urn:schemas-microsoft-com:office:office" xmlns:r="http://schemas.openxmlformats.org/officeDocument/2006/relationships" xmlns:m="http://schemas.openxmlformats.org/officeDocument/2006/math" xmlns:v="urn:schemas-microsoft-com:vml" xmlns:wp14="http://schemas.microsoft.com/office/word/2010/wordprocessingDrawing" xmlns:wp="http://schemas.openxmlformats.org/drawingml/2006/wordprocessingDrawing" xmlns:w10="urn:schemas-microsoft-com:office:word" xmlns:w="http://schemas.openxmlformats.org/wordprocessingml/2006/main" xmlns:w14="http://schemas.microsoft.com/office/word/2010/wordml" xmlns:w15="http://schemas.microsoft.com/office/word/2012/wordml" xmlns:w16se="http://schemas.microsoft.com/office/word/2015/wordml/symex" xmlns:wpg="http://schemas.microsoft.com/office/word/2010/wordprocessingGroup" xmlns:wpi="http://schemas.microsoft.com/office/word/2010/wordprocessingInk" xmlns:wne="http://schemas.microsoft.com/office/word/2006/wordml" xmlns:wps="http://schemas.microsoft.com/office/word/2010/wordprocessingShape" mc:Ignorable="w14 w15 w16se wp14">
+<w:footnotes xmlns:wpc="http://schemas.microsoft.com/office/word/2010/wordprocessingCanvas" xmlns:cx="http://schemas.microsoft.com/office/drawing/2014/chartex" xmlns:cx1="http://schemas.microsoft.com/office/drawing/2015/9/8/chartex" xmlns:cx2="http://schemas.microsoft.com/office/drawing/2015/10/21/chartex" xmlns:mc="http://schemas.openxmlformats.org/markup-compatibility/2006" xmlns:o="urn:schemas-microsoft-com:office:office" xmlns:r="http://schemas.openxmlformats.org/officeDocument/2006/relationships" xmlns:m="http://schemas.openxmlformats.org/officeDocument/2006/math" xmlns:v="urn:schemas-microsoft-com:vml" xmlns:wp14="http://schemas.microsoft.com/office/word/2010/wordprocessingDrawing" xmlns:wp="http://schemas.openxmlformats.org/drawingml/2006/wordprocessingDrawing" xmlns:w10="urn:schemas-microsoft-com:office:word" xmlns:w="http://schemas.openxmlformats.org/wordprocessingml/2006/main" xmlns:w14="http://schemas.microsoft.com/office/word/2010/wordml" xmlns:w15="http://schemas.microsoft.com/office/word/2012/wordml" xmlns:w16se="http://schemas.microsoft.com/office/word/2015/wordml/symex" xmlns:wpg="http://schemas.microsoft.com/office/word/2010/wordprocessingGroup" xmlns:wpi="http://schemas.microsoft.com/office/word/2010/wordprocessingInk" xmlns:wne="http://schemas.microsoft.com/office/word/2006/wordml" xmlns:wps="http://schemas.microsoft.com/office/word/2010/wordprocessingShape" mc:Ignorable="w14 w15 w16se wp14">
   <w:footnote w:type="separator" w:id="-1">
     <w:p>
       <w:pPr>
@@ -1573,7 +2038,7 @@
 </file>
 
 <file path=word/header1.xml><?xml version="1.0" encoding="utf-8"?>
-<w:hdr xmlns:wpc="http://schemas.microsoft.com/office/word/2010/wordprocessingCanvas" xmlns:cx="http://schemas.microsoft.com/office/drawing/2014/chartex" xmlns:cx1="http://schemas.microsoft.com/office/drawing/2015/9/8/chartex" xmlns:cx2="http://schemas.microsoft.com/office/drawing/2015/10/21/chartex" xmlns:cx3="http://schemas.microsoft.com/office/drawing/2016/5/9/chartex" xmlns:cx4="http://schemas.microsoft.com/office/drawing/2016/5/10/chartex" xmlns:cx5="http://schemas.microsoft.com/office/drawing/2016/5/11/chartex" xmlns:mc="http://schemas.openxmlformats.org/markup-compatibility/2006" xmlns:o="urn:schemas-microsoft-com:office:office" xmlns:r="http://schemas.openxmlformats.org/officeDocument/2006/relationships" xmlns:m="http://schemas.openxmlformats.org/officeDocument/2006/math" xmlns:v="urn:schemas-microsoft-com:vml" xmlns:wp14="http://schemas.microsoft.com/office/word/2010/wordprocessingDrawing" xmlns:wp="http://schemas.openxmlformats.org/drawingml/2006/wordprocessingDrawing" xmlns:w10="urn:schemas-microsoft-com:office:word" xmlns:w="http://schemas.openxmlformats.org/wordprocessingml/2006/main" xmlns:w14="http://schemas.microsoft.com/office/word/2010/wordml" xmlns:w15="http://schemas.microsoft.com/office/word/2012/wordml" xmlns:w16se="http://schemas.microsoft.com/office/word/2015/wordml/symex" xmlns:wpg="http://schemas.microsoft.com/office/word/2010/wordprocessingGroup" xmlns:wpi="http://schemas.microsoft.com/office/word/2010/wordprocessingInk" xmlns:wne="http://schemas.microsoft.com/office/word/2006/wordml" xmlns:wps="http://schemas.microsoft.com/office/word/2010/wordprocessingShape" mc:Ignorable="w14 w15 w16se wp14">
+<w:hdr xmlns:wpc="http://schemas.microsoft.com/office/word/2010/wordprocessingCanvas" xmlns:cx="http://schemas.microsoft.com/office/drawing/2014/chartex" xmlns:cx1="http://schemas.microsoft.com/office/drawing/2015/9/8/chartex" xmlns:cx2="http://schemas.microsoft.com/office/drawing/2015/10/21/chartex" xmlns:mc="http://schemas.openxmlformats.org/markup-compatibility/2006" xmlns:o="urn:schemas-microsoft-com:office:office" xmlns:r="http://schemas.openxmlformats.org/officeDocument/2006/relationships" xmlns:m="http://schemas.openxmlformats.org/officeDocument/2006/math" xmlns:v="urn:schemas-microsoft-com:vml" xmlns:wp14="http://schemas.microsoft.com/office/word/2010/wordprocessingDrawing" xmlns:wp="http://schemas.openxmlformats.org/drawingml/2006/wordprocessingDrawing" xmlns:w10="urn:schemas-microsoft-com:office:word" xmlns:w="http://schemas.openxmlformats.org/wordprocessingml/2006/main" xmlns:w14="http://schemas.microsoft.com/office/word/2010/wordml" xmlns:w15="http://schemas.microsoft.com/office/word/2012/wordml" xmlns:w16se="http://schemas.microsoft.com/office/word/2015/wordml/symex" xmlns:wpg="http://schemas.microsoft.com/office/word/2010/wordprocessingGroup" xmlns:wpi="http://schemas.microsoft.com/office/word/2010/wordprocessingInk" xmlns:wne="http://schemas.microsoft.com/office/word/2006/wordml" xmlns:wps="http://schemas.microsoft.com/office/word/2010/wordprocessingShape" mc:Ignorable="w14 w15 w16se wp14">
   <w:p>
     <w:pPr>
       <w:pStyle w:val="Header"/>
@@ -1610,7 +2075,7 @@
 </file>
 
 <file path=word/header2.xml><?xml version="1.0" encoding="utf-8"?>
-<w:hdr xmlns:wpc="http://schemas.microsoft.com/office/word/2010/wordprocessingCanvas" xmlns:cx="http://schemas.microsoft.com/office/drawing/2014/chartex" xmlns:cx1="http://schemas.microsoft.com/office/drawing/2015/9/8/chartex" xmlns:cx2="http://schemas.microsoft.com/office/drawing/2015/10/21/chartex" xmlns:cx3="http://schemas.microsoft.com/office/drawing/2016/5/9/chartex" xmlns:cx4="http://schemas.microsoft.com/office/drawing/2016/5/10/chartex" xmlns:cx5="http://schemas.microsoft.com/office/drawing/2016/5/11/chartex" xmlns:mc="http://schemas.openxmlformats.org/markup-compatibility/2006" xmlns:o="urn:schemas-microsoft-com:office:office" xmlns:r="http://schemas.openxmlformats.org/officeDocument/2006/relationships" xmlns:m="http://schemas.openxmlformats.org/officeDocument/2006/math" xmlns:v="urn:schemas-microsoft-com:vml" xmlns:wp14="http://schemas.microsoft.com/office/word/2010/wordprocessingDrawing" xmlns:wp="http://schemas.openxmlformats.org/drawingml/2006/wordprocessingDrawing" xmlns:w10="urn:schemas-microsoft-com:office:word" xmlns:w="http://schemas.openxmlformats.org/wordprocessingml/2006/main" xmlns:w14="http://schemas.microsoft.com/office/word/2010/wordml" xmlns:w15="http://schemas.microsoft.com/office/word/2012/wordml" xmlns:w16se="http://schemas.microsoft.com/office/word/2015/wordml/symex" xmlns:wpg="http://schemas.microsoft.com/office/word/2010/wordprocessingGroup" xmlns:wpi="http://schemas.microsoft.com/office/word/2010/wordprocessingInk" xmlns:wne="http://schemas.microsoft.com/office/word/2006/wordml" xmlns:wps="http://schemas.microsoft.com/office/word/2010/wordprocessingShape" mc:Ignorable="w14 w15 w16se wp14">
+<w:hdr xmlns:wpc="http://schemas.microsoft.com/office/word/2010/wordprocessingCanvas" xmlns:cx="http://schemas.microsoft.com/office/drawing/2014/chartex" xmlns:cx1="http://schemas.microsoft.com/office/drawing/2015/9/8/chartex" xmlns:cx2="http://schemas.microsoft.com/office/drawing/2015/10/21/chartex" xmlns:mc="http://schemas.openxmlformats.org/markup-compatibility/2006" xmlns:o="urn:schemas-microsoft-com:office:office" xmlns:r="http://schemas.openxmlformats.org/officeDocument/2006/relationships" xmlns:m="http://schemas.openxmlformats.org/officeDocument/2006/math" xmlns:v="urn:schemas-microsoft-com:vml" xmlns:wp14="http://schemas.microsoft.com/office/word/2010/wordprocessingDrawing" xmlns:wp="http://schemas.openxmlformats.org/drawingml/2006/wordprocessingDrawing" xmlns:w10="urn:schemas-microsoft-com:office:word" xmlns:w="http://schemas.openxmlformats.org/wordprocessingml/2006/main" xmlns:w14="http://schemas.microsoft.com/office/word/2010/wordml" xmlns:w15="http://schemas.microsoft.com/office/word/2012/wordml" xmlns:w16se="http://schemas.microsoft.com/office/word/2015/wordml/symex" xmlns:wpg="http://schemas.microsoft.com/office/word/2010/wordprocessingGroup" xmlns:wpi="http://schemas.microsoft.com/office/word/2010/wordprocessingInk" xmlns:wne="http://schemas.microsoft.com/office/word/2006/wordml" xmlns:wps="http://schemas.microsoft.com/office/word/2010/wordprocessingShape" mc:Ignorable="w14 w15 w16se wp14">
   <w:p>
     <w:pPr>
       <w:pStyle w:val="Header"/>
@@ -1708,7 +2173,7 @@
       </w:pPr>
     </w:pPrDefault>
   </w:docDefaults>
-  <w:latentStyles w:defLockedState="0" w:defUIPriority="99" w:defSemiHidden="0" w:defUnhideWhenUsed="0" w:defQFormat="0" w:count="374">
+  <w:latentStyles w:defLockedState="0" w:defUIPriority="99" w:defSemiHidden="0" w:defUnhideWhenUsed="0" w:defQFormat="0" w:count="373">
     <w:lsdException w:name="Normal" w:uiPriority="0" w:qFormat="1"/>
     <w:lsdException w:name="heading 1" w:uiPriority="9" w:qFormat="1"/>
     <w:lsdException w:name="heading 2" w:semiHidden="1" w:uiPriority="9" w:unhideWhenUsed="1" w:qFormat="1"/>
@@ -2082,11 +2547,11 @@
     <w:lsdException w:name="List Table 7 Colorful Accent 6" w:uiPriority="52"/>
     <w:lsdException w:name="Mention" w:semiHidden="1" w:unhideWhenUsed="1"/>
     <w:lsdException w:name="Smart Hyperlink" w:semiHidden="1" w:unhideWhenUsed="1"/>
-    <w:lsdException w:name="Hashtag" w:semiHidden="1" w:unhideWhenUsed="1"/>
   </w:latentStyles>
   <w:style w:type="paragraph" w:default="1" w:styleId="Normal">
     <w:name w:val="Normal"/>
     <w:qFormat/>
+    <w:rsid w:val="0088774A"/>
   </w:style>
   <w:style w:type="paragraph" w:styleId="Heading1">
     <w:name w:val="heading 1"/>

</xml_diff>